<commit_message>
Archivo de entrega del Sprint 1 actualizado
</commit_message>
<xml_diff>
--- a/Sprint1_ColombianDevs.docx
+++ b/Sprint1_ColombianDevs.docx
@@ -15,17 +15,8 @@
           <w:b/>
           <w:sz w:val="36"/>
         </w:rPr>
-        <w:t xml:space="preserve">Ciclo III – Desarrollo de </w:t>
+        <w:t>Ciclo III – Desarrollo de Software</w:t>
       </w:r>
-      <w:proofErr w:type="spellStart"/>
-      <w:r>
-        <w:rPr>
-          <w:b/>
-          <w:sz w:val="36"/>
-        </w:rPr>
-        <w:t>Software</w:t>
-      </w:r>
-      <w:proofErr w:type="spellEnd"/>
     </w:p>
     <w:p>
       <w:pPr>
@@ -1376,28 +1367,52 @@
         </w:rPr>
         <w:t>Ruta (URL, enlace) del video</w:t>
       </w:r>
+    </w:p>
+    <w:p>
+      <w:pPr>
+        <w:pStyle w:val="Prrafodelista"/>
+        <w:jc w:val="both"/>
+        <w:rPr>
+          <w:rStyle w:val="Hipervnculo"/>
+          <w:sz w:val="24"/>
+        </w:rPr>
+      </w:pPr>
+      <w:hyperlink r:id="rId11" w:history="1">
+        <w:r>
+          <w:rPr>
+            <w:rStyle w:val="Hipervnculo"/>
+            <w:sz w:val="24"/>
+            <w:lang w:val="en-US"/>
+          </w:rPr>
+          <w:t>https://github.com/mceamy/ColombianDevs</w:t>
+        </w:r>
+      </w:hyperlink>
+    </w:p>
+    <w:p>
+      <w:pPr>
+        <w:pStyle w:val="Prrafodelista"/>
+        <w:jc w:val="both"/>
+      </w:pPr>
+      <w:bookmarkStart w:id="0" w:name="_GoBack"/>
+      <w:bookmarkEnd w:id="0"/>
       <w:r>
-        <w:rPr>
-          <w:sz w:val="24"/>
-        </w:rPr>
-        <w:t>:</w:t>
+        <w:t>*E</w:t>
+      </w:r>
+      <w:r>
+        <w:t>l video</w:t>
+      </w:r>
+      <w:r>
+        <w:t xml:space="preserve"> se encuentra dentro del repositorio </w:t>
       </w:r>
     </w:p>
     <w:p>
       <w:pPr>
-        <w:pStyle w:val="Prrafodelista"/>
         <w:jc w:val="both"/>
         <w:rPr>
-          <w:sz w:val="24"/>
-        </w:rPr>
-      </w:pPr>
-      <w:r>
-        <w:rPr>
-          <w:sz w:val="24"/>
-          <w:highlight w:val="yellow"/>
-        </w:rPr>
-        <w:t>Enlace</w:t>
-      </w:r>
+          <w:b/>
+          <w:sz w:val="24"/>
+        </w:rPr>
+      </w:pPr>
     </w:p>
     <w:p>
       <w:pPr>
@@ -1405,25 +1420,26 @@
         <w:rPr>
           <w:b/>
           <w:sz w:val="24"/>
-        </w:rPr>
-      </w:pPr>
-      <w:bookmarkStart w:id="0" w:name="_GoBack"/>
-      <w:bookmarkEnd w:id="0"/>
-    </w:p>
-    <w:p>
-      <w:pPr>
-        <w:jc w:val="both"/>
+          <w:lang w:val="en-US"/>
+        </w:rPr>
+      </w:pPr>
+      <w:proofErr w:type="spellStart"/>
+      <w:r>
         <w:rPr>
           <w:b/>
           <w:sz w:val="24"/>
-        </w:rPr>
-      </w:pPr>
+          <w:lang w:val="en-US"/>
+        </w:rPr>
+        <w:t>Preguntas</w:t>
+      </w:r>
+      <w:proofErr w:type="spellEnd"/>
       <w:r>
         <w:rPr>
           <w:b/>
           <w:sz w:val="24"/>
-        </w:rPr>
-        <w:t xml:space="preserve">Preguntas Sprint 1: </w:t>
+          <w:lang w:val="en-US"/>
+        </w:rPr>
+        <w:t xml:space="preserve"> Sprint 1: </w:t>
       </w:r>
     </w:p>
     <w:p>
@@ -1465,14 +1481,7 @@
           <w:color w:val="5B9BD5" w:themeColor="accent1"/>
           <w:sz w:val="24"/>
         </w:rPr>
-        <w:t xml:space="preserve">R// </w:t>
-      </w:r>
-      <w:r>
-        <w:rPr>
-          <w:color w:val="5B9BD5" w:themeColor="accent1"/>
-          <w:sz w:val="24"/>
-        </w:rPr>
-        <w:t xml:space="preserve">Todas las actividades se cumplieron satisfactoriamente. </w:t>
+        <w:t xml:space="preserve">R// Todas las actividades se cumplieron satisfactoriamente. </w:t>
       </w:r>
     </w:p>
     <w:p>
@@ -1522,14 +1531,7 @@
           <w:color w:val="5B9BD5" w:themeColor="accent1"/>
           <w:sz w:val="24"/>
         </w:rPr>
-        <w:t>R//</w:t>
-      </w:r>
-      <w:r>
-        <w:rPr>
-          <w:color w:val="5B9BD5" w:themeColor="accent1"/>
-          <w:sz w:val="24"/>
-        </w:rPr>
-        <w:t xml:space="preserve">Todas las actividades se cumplieron satisfactoriamente. </w:t>
+        <w:t xml:space="preserve">R//Todas las actividades se cumplieron satisfactoriamente. </w:t>
       </w:r>
     </w:p>
     <w:p>
@@ -1580,28 +1582,7 @@
           <w:color w:val="5B9BD5" w:themeColor="accent1"/>
           <w:sz w:val="24"/>
         </w:rPr>
-        <w:t xml:space="preserve">R// </w:t>
-      </w:r>
-      <w:r>
-        <w:rPr>
-          <w:color w:val="5B9BD5" w:themeColor="accent1"/>
-          <w:sz w:val="24"/>
-        </w:rPr>
-        <w:t>A</w:t>
-      </w:r>
-      <w:r>
-        <w:rPr>
-          <w:color w:val="5B9BD5" w:themeColor="accent1"/>
-          <w:sz w:val="24"/>
-        </w:rPr>
-        <w:t>lgunas dudas en la clonación d</w:t>
-      </w:r>
-      <w:r>
-        <w:rPr>
-          <w:color w:val="5B9BD5" w:themeColor="accent1"/>
-          <w:sz w:val="24"/>
-        </w:rPr>
-        <w:t xml:space="preserve">el repositorio remoto. Dudas fueron resueltas con apoyo del </w:t>
+        <w:t xml:space="preserve">R// Algunas dudas en la clonación del repositorio remoto. Dudas fueron resueltas con apoyo del </w:t>
       </w:r>
       <w:proofErr w:type="spellStart"/>
       <w:r>

</xml_diff>